<commit_message>
ls in detail added
</commit_message>
<xml_diff>
--- a/1. The simplest Linux commands.docx
+++ b/1. The simplest Linux commands.docx
@@ -99,6 +99,13 @@
         </w:rPr>
         <w:t>List directory contents. This command displays the files and directories within the current directory.</w:t>
       </w:r>
+      <w:r>
+        <w:rPr>
+          <w:sz w:val="28"/>
+          <w:szCs w:val="28"/>
+        </w:rPr>
+        <w:t xml:space="preserve"> [X]</w:t>
+      </w:r>
     </w:p>
     <w:p>
       <w:pPr>
@@ -144,34 +151,61 @@
         </w:rPr>
         <w:t>Change directory. This command allows you to navigate between directories.</w:t>
       </w:r>
-    </w:p>
-    <w:p>
-      <w:pPr>
-        <w:rPr>
-          <w:b/>
-          <w:bCs/>
-          <w:sz w:val="28"/>
-          <w:szCs w:val="28"/>
-        </w:rPr>
-      </w:pPr>
-    </w:p>
-    <w:p>
-      <w:pPr>
-        <w:rPr>
-          <w:b/>
-          <w:bCs/>
-          <w:sz w:val="28"/>
-          <w:szCs w:val="28"/>
-        </w:rPr>
-      </w:pPr>
-      <w:r>
-        <w:rPr>
-          <w:b/>
-          <w:bCs/>
-          <w:sz w:val="28"/>
-          <w:szCs w:val="28"/>
-        </w:rPr>
-        <w:t xml:space="preserve">3. **pwd**: </w:t>
+      <w:r>
+        <w:rPr>
+          <w:sz w:val="28"/>
+          <w:szCs w:val="28"/>
+        </w:rPr>
+        <w:t xml:space="preserve"> [X]</w:t>
+      </w:r>
+    </w:p>
+    <w:p>
+      <w:pPr>
+        <w:rPr>
+          <w:b/>
+          <w:bCs/>
+          <w:sz w:val="28"/>
+          <w:szCs w:val="28"/>
+        </w:rPr>
+      </w:pPr>
+    </w:p>
+    <w:p>
+      <w:pPr>
+        <w:rPr>
+          <w:b/>
+          <w:bCs/>
+          <w:sz w:val="28"/>
+          <w:szCs w:val="28"/>
+        </w:rPr>
+      </w:pPr>
+      <w:r>
+        <w:rPr>
+          <w:b/>
+          <w:bCs/>
+          <w:sz w:val="28"/>
+          <w:szCs w:val="28"/>
+        </w:rPr>
+        <w:t>3. **</w:t>
+      </w:r>
+      <w:proofErr w:type="spellStart"/>
+      <w:r>
+        <w:rPr>
+          <w:b/>
+          <w:bCs/>
+          <w:sz w:val="28"/>
+          <w:szCs w:val="28"/>
+        </w:rPr>
+        <w:t>pwd</w:t>
+      </w:r>
+      <w:proofErr w:type="spellEnd"/>
+      <w:r>
+        <w:rPr>
+          <w:b/>
+          <w:bCs/>
+          <w:sz w:val="28"/>
+          <w:szCs w:val="28"/>
+        </w:rPr>
+        <w:t xml:space="preserve">**: </w:t>
       </w:r>
       <w:r>
         <w:rPr>
@@ -207,7 +241,27 @@
           <w:sz w:val="28"/>
           <w:szCs w:val="28"/>
         </w:rPr>
-        <w:t xml:space="preserve">4. **mkdir**: </w:t>
+        <w:t>4. **</w:t>
+      </w:r>
+      <w:proofErr w:type="spellStart"/>
+      <w:r>
+        <w:rPr>
+          <w:b/>
+          <w:bCs/>
+          <w:sz w:val="28"/>
+          <w:szCs w:val="28"/>
+        </w:rPr>
+        <w:t>mkdir</w:t>
+      </w:r>
+      <w:proofErr w:type="spellEnd"/>
+      <w:r>
+        <w:rPr>
+          <w:b/>
+          <w:bCs/>
+          <w:sz w:val="28"/>
+          <w:szCs w:val="28"/>
+        </w:rPr>
+        <w:t xml:space="preserve">**: </w:t>
       </w:r>
       <w:r>
         <w:rPr>
@@ -361,7 +415,23 @@
           <w:szCs w:val="28"/>
         </w:rPr>
         <w:br/>
-        <w:t>cp sample.text folder/</w:t>
+        <w:t xml:space="preserve">cp </w:t>
+      </w:r>
+      <w:proofErr w:type="spellStart"/>
+      <w:r>
+        <w:rPr>
+          <w:sz w:val="28"/>
+          <w:szCs w:val="28"/>
+        </w:rPr>
+        <w:t>sample.text</w:t>
+      </w:r>
+      <w:proofErr w:type="spellEnd"/>
+      <w:r>
+        <w:rPr>
+          <w:sz w:val="28"/>
+          <w:szCs w:val="28"/>
+        </w:rPr>
+        <w:t xml:space="preserve"> folder/</w:t>
       </w:r>
     </w:p>
     <w:p>
@@ -461,7 +531,27 @@
           <w:sz w:val="28"/>
           <w:szCs w:val="28"/>
         </w:rPr>
-        <w:t xml:space="preserve">9. **cat**: </w:t>
+        <w:t>9. **</w:t>
+      </w:r>
+      <w:proofErr w:type="gramStart"/>
+      <w:r>
+        <w:rPr>
+          <w:b/>
+          <w:bCs/>
+          <w:sz w:val="28"/>
+          <w:szCs w:val="28"/>
+        </w:rPr>
+        <w:t>cat</w:t>
+      </w:r>
+      <w:proofErr w:type="gramEnd"/>
+      <w:r>
+        <w:rPr>
+          <w:b/>
+          <w:bCs/>
+          <w:sz w:val="28"/>
+          <w:szCs w:val="28"/>
+        </w:rPr>
+        <w:t xml:space="preserve">**: </w:t>
       </w:r>
       <w:r>
         <w:rPr>
@@ -509,7 +599,27 @@
           <w:sz w:val="28"/>
           <w:szCs w:val="28"/>
         </w:rPr>
-        <w:t xml:space="preserve">. **df**: </w:t>
+        <w:t>. **</w:t>
+      </w:r>
+      <w:proofErr w:type="spellStart"/>
+      <w:r>
+        <w:rPr>
+          <w:b/>
+          <w:bCs/>
+          <w:sz w:val="28"/>
+          <w:szCs w:val="28"/>
+        </w:rPr>
+        <w:t>df</w:t>
+      </w:r>
+      <w:proofErr w:type="spellEnd"/>
+      <w:r>
+        <w:rPr>
+          <w:b/>
+          <w:bCs/>
+          <w:sz w:val="28"/>
+          <w:szCs w:val="28"/>
+        </w:rPr>
+        <w:t xml:space="preserve">**: </w:t>
       </w:r>
       <w:r>
         <w:rPr>
@@ -657,8 +767,17 @@
           <w:szCs w:val="28"/>
         </w:rPr>
         <w:br/>
-        <w:t>Note: you press q to exit out of this</w:t>
-      </w:r>
+        <w:t xml:space="preserve">Note: you press q to exit out of </w:t>
+      </w:r>
+      <w:proofErr w:type="gramStart"/>
+      <w:r>
+        <w:rPr>
+          <w:sz w:val="28"/>
+          <w:szCs w:val="28"/>
+        </w:rPr>
+        <w:t>this</w:t>
+      </w:r>
+      <w:proofErr w:type="gramEnd"/>
     </w:p>
     <w:p>
       <w:pPr>
@@ -693,22 +812,26 @@
           <w:sz w:val="28"/>
           <w:szCs w:val="28"/>
         </w:rPr>
-        <w:t>Archive files. This command is used to create or extract files from a tarball (.tar file).</w:t>
-      </w:r>
-    </w:p>
-    <w:p>
-      <w:pPr>
-        <w:rPr>
-          <w:b/>
-          <w:bCs/>
-          <w:sz w:val="28"/>
-          <w:szCs w:val="28"/>
-        </w:rPr>
-      </w:pPr>
-      <w:r>
-        <w:rPr>
-          <w:b/>
-          <w:bCs/>
+        <w:t xml:space="preserve">Archive files. This command is used to create or extract files from a </w:t>
+      </w:r>
+      <w:proofErr w:type="spellStart"/>
+      <w:r>
+        <w:rPr>
+          <w:sz w:val="28"/>
+          <w:szCs w:val="28"/>
+        </w:rPr>
+        <w:t>tarball</w:t>
+      </w:r>
+      <w:proofErr w:type="spellEnd"/>
+      <w:r>
+        <w:rPr>
+          <w:sz w:val="28"/>
+          <w:szCs w:val="28"/>
+        </w:rPr>
+        <w:t xml:space="preserve"> (.tar file).</w:t>
+      </w:r>
+      <w:r>
+        <w:rPr>
           <w:sz w:val="28"/>
           <w:szCs w:val="28"/>
         </w:rPr>
@@ -716,6 +839,56 @@
       </w:r>
       <w:r>
         <w:rPr>
+          <w:sz w:val="28"/>
+          <w:szCs w:val="28"/>
+        </w:rPr>
+        <w:br/>
+        <w:t xml:space="preserve">Example: </w:t>
+      </w:r>
+      <w:r>
+        <w:rPr>
+          <w:sz w:val="28"/>
+          <w:szCs w:val="28"/>
+        </w:rPr>
+        <w:t>tar -</w:t>
+      </w:r>
+      <w:proofErr w:type="spellStart"/>
+      <w:r>
+        <w:rPr>
+          <w:sz w:val="28"/>
+          <w:szCs w:val="28"/>
+        </w:rPr>
+        <w:t>xvf</w:t>
+      </w:r>
+      <w:proofErr w:type="spellEnd"/>
+      <w:r>
+        <w:rPr>
+          <w:sz w:val="28"/>
+          <w:szCs w:val="28"/>
+        </w:rPr>
+        <w:t xml:space="preserve"> archive.tar</w:t>
+      </w:r>
+    </w:p>
+    <w:p>
+      <w:pPr>
+        <w:rPr>
+          <w:b/>
+          <w:bCs/>
+          <w:sz w:val="28"/>
+          <w:szCs w:val="28"/>
+        </w:rPr>
+      </w:pPr>
+      <w:r>
+        <w:rPr>
+          <w:b/>
+          <w:bCs/>
+          <w:sz w:val="28"/>
+          <w:szCs w:val="28"/>
+        </w:rPr>
+        <w:br/>
+      </w:r>
+      <w:r>
+        <w:rPr>
           <w:b/>
           <w:bCs/>
           <w:sz w:val="28"/>
@@ -769,7 +942,27 @@
           <w:sz w:val="28"/>
           <w:szCs w:val="28"/>
         </w:rPr>
-        <w:t>15. **sudo**</w:t>
+        <w:t>15. **</w:t>
+      </w:r>
+      <w:proofErr w:type="spellStart"/>
+      <w:r>
+        <w:rPr>
+          <w:b/>
+          <w:bCs/>
+          <w:sz w:val="28"/>
+          <w:szCs w:val="28"/>
+        </w:rPr>
+        <w:t>sudo</w:t>
+      </w:r>
+      <w:proofErr w:type="spellEnd"/>
+      <w:r>
+        <w:rPr>
+          <w:b/>
+          <w:bCs/>
+          <w:sz w:val="28"/>
+          <w:szCs w:val="28"/>
+        </w:rPr>
+        <w:t>**</w:t>
       </w:r>
       <w:r>
         <w:rPr>
@@ -778,12 +971,37 @@
         </w:rPr>
         <w:t xml:space="preserve">: </w:t>
       </w:r>
-      <w:r>
-        <w:rPr>
-          <w:sz w:val="28"/>
-          <w:szCs w:val="28"/>
-        </w:rPr>
-        <w:t>sudo stands for "superuser do". It is a command-line utility in Unix-like operating systems that allows a permitted user to execute a command as the superuser (also known as the root user) or as another user, as specified by the security policy configured for sudo.</w:t>
+      <w:proofErr w:type="spellStart"/>
+      <w:r>
+        <w:rPr>
+          <w:sz w:val="28"/>
+          <w:szCs w:val="28"/>
+        </w:rPr>
+        <w:t>sudo</w:t>
+      </w:r>
+      <w:proofErr w:type="spellEnd"/>
+      <w:r>
+        <w:rPr>
+          <w:sz w:val="28"/>
+          <w:szCs w:val="28"/>
+        </w:rPr>
+        <w:t xml:space="preserve"> stands for "superuser do". It is a command-line utility in Unix-like operating systems that allows a permitted user to execute a command as the superuser (also known as the root user) or as another user, as specified by the security policy configured for </w:t>
+      </w:r>
+      <w:proofErr w:type="spellStart"/>
+      <w:r>
+        <w:rPr>
+          <w:sz w:val="28"/>
+          <w:szCs w:val="28"/>
+        </w:rPr>
+        <w:t>sudo</w:t>
+      </w:r>
+      <w:proofErr w:type="spellEnd"/>
+      <w:r>
+        <w:rPr>
+          <w:sz w:val="28"/>
+          <w:szCs w:val="28"/>
+        </w:rPr>
+        <w:t>.</w:t>
       </w:r>
       <w:r>
         <w:rPr>

</xml_diff>